<commit_message>
Update 10/27/2022 7:20PM EST
Updates as of 7:20PM EST on 10/27/2022.
</commit_message>
<xml_diff>
--- a/PROTECTIVE SECURITY SYSTEMS/20221027 - MCE123 Technology Development - Protective Security Systems - v1.0.0.84.docx
+++ b/PROTECTIVE SECURITY SYSTEMS/20221027 - MCE123 Technology Development - Protective Security Systems - v1.0.0.84.docx
@@ -65453,6 +65453,574 @@
       <w:pPr>
         <w:ind w:left="360" w:hanging="360"/>
         <w:jc w:val="both"/>
+        <w:rPr>
+          <w:ins w:id="32" w:author="Patrick McElhiney" w:date="2022-10-27T19:15:00Z"/>
+        </w:rPr>
+      </w:pPr>
+      <w:ins w:id="33" w:author="Patrick McElhiney" w:date="2022-10-27T19:15:00Z">
+        <w:r>
+          <w:rPr>
+            <w:highlight w:val="yellow"/>
+            <w:u w:val="single"/>
+          </w:rPr>
+          <w:t xml:space="preserve">AUTONOMOUS </w:t>
+        </w:r>
+        <w:commentRangeStart w:id="34"/>
+        <w:r>
+          <w:rPr>
+            <w:highlight w:val="yellow"/>
+            <w:u w:val="single"/>
+          </w:rPr>
+          <w:t>FORCED</w:t>
+        </w:r>
+      </w:ins>
+      <w:commentRangeEnd w:id="34"/>
+      <w:ins w:id="35" w:author="Patrick McElhiney" w:date="2022-10-27T19:18:00Z">
+        <w:r>
+          <w:rPr>
+            <w:rStyle w:val="CommentReference"/>
+          </w:rPr>
+          <w:commentReference w:id="34"/>
+        </w:r>
+      </w:ins>
+      <w:ins w:id="36" w:author="Patrick McElhiney" w:date="2022-10-27T19:15:00Z">
+        <w:r>
+          <w:rPr>
+            <w:highlight w:val="yellow"/>
+            <w:u w:val="single"/>
+          </w:rPr>
+          <w:t xml:space="preserve"> LAUGHING</w:t>
+        </w:r>
+        <w:r>
+          <w:rPr>
+            <w:highlight w:val="yellow"/>
+            <w:u w:val="single"/>
+          </w:rPr>
+          <w:t xml:space="preserve"> PREVENTION SECURITY SYSTEMS</w:t>
+        </w:r>
+        <w:r>
+          <w:rPr>
+            <w:highlight w:val="yellow"/>
+          </w:rPr>
+          <w:t xml:space="preserve"> (</w:t>
+        </w:r>
+        <w:r>
+          <w:rPr>
+            <w:b/>
+            <w:bCs/>
+            <w:highlight w:val="yellow"/>
+          </w:rPr>
+          <w:t>2022</w:t>
+        </w:r>
+        <w:r>
+          <w:rPr>
+            <w:highlight w:val="yellow"/>
+          </w:rPr>
+          <w:t xml:space="preserve">) – </w:t>
+        </w:r>
+        <w:r>
+          <w:rPr>
+            <w:b/>
+            <w:bCs/>
+            <w:color w:val="7030A0"/>
+            <w:highlight w:val="yellow"/>
+          </w:rPr>
+          <w:t>ENSURES</w:t>
+        </w:r>
+        <w:r>
+          <w:rPr>
+            <w:b/>
+            <w:bCs/>
+            <w:highlight w:val="yellow"/>
+          </w:rPr>
+          <w:t xml:space="preserve"> </w:t>
+        </w:r>
+        <w:r>
+          <w:rPr>
+            <w:b/>
+            <w:bCs/>
+            <w:color w:val="92D050"/>
+            <w:highlight w:val="yellow"/>
+          </w:rPr>
+          <w:t>THAT</w:t>
+        </w:r>
+        <w:r>
+          <w:rPr>
+            <w:highlight w:val="yellow"/>
+          </w:rPr>
+          <w:t xml:space="preserve"> </w:t>
+        </w:r>
+      </w:ins>
+      <w:ins w:id="37" w:author="Patrick McElhiney" w:date="2022-10-27T19:16:00Z">
+        <w:r>
+          <w:rPr>
+            <w:highlight w:val="yellow"/>
+          </w:rPr>
+          <w:t xml:space="preserve">           </w:t>
+        </w:r>
+      </w:ins>
+      <w:ins w:id="38" w:author="Patrick McElhiney" w:date="2022-10-27T19:15:00Z">
+        <w:r>
+          <w:rPr>
+            <w:b/>
+            <w:bCs/>
+            <w:color w:val="FF0000"/>
+            <w:highlight w:val="yellow"/>
+          </w:rPr>
+          <w:t xml:space="preserve">ANY </w:t>
+        </w:r>
+        <w:r>
+          <w:rPr>
+            <w:b/>
+            <w:bCs/>
+            <w:color w:val="FF0000"/>
+            <w:highlight w:val="yellow"/>
+          </w:rPr>
+          <w:t>FORCED LAUGHING</w:t>
+        </w:r>
+        <w:r>
+          <w:rPr>
+            <w:highlight w:val="yellow"/>
+          </w:rPr>
+          <w:t xml:space="preserve"> </w:t>
+        </w:r>
+        <w:r>
+          <w:rPr>
+            <w:b/>
+            <w:bCs/>
+            <w:color w:val="C00000"/>
+            <w:highlight w:val="yellow"/>
+          </w:rPr>
+          <w:t>NEVER</w:t>
+        </w:r>
+        <w:r>
+          <w:rPr>
+            <w:highlight w:val="yellow"/>
+          </w:rPr>
+          <w:t xml:space="preserve"> </w:t>
+        </w:r>
+        <w:r>
+          <w:rPr>
+            <w:b/>
+            <w:bCs/>
+            <w:color w:val="7030A0"/>
+            <w:highlight w:val="yellow"/>
+          </w:rPr>
+          <w:t>OCCURS</w:t>
+        </w:r>
+        <w:r>
+          <w:rPr>
+            <w:highlight w:val="yellow"/>
+          </w:rPr>
+          <w:t>,</w:t>
+        </w:r>
+        <w:r>
+          <w:rPr>
+            <w:highlight w:val="yellow"/>
+          </w:rPr>
+          <w:t xml:space="preserve"> </w:t>
+        </w:r>
+        <w:r>
+          <w:rPr>
+            <w:b/>
+            <w:bCs/>
+            <w:color w:val="00B0F0"/>
+            <w:highlight w:val="yellow"/>
+          </w:rPr>
+          <w:t>IMPLICITLY-EXPLICITLY GLOBALLY VIRULENTLY DEFINED</w:t>
+        </w:r>
+        <w:r>
+          <w:rPr>
+            <w:highlight w:val="yellow"/>
+          </w:rPr>
+          <w:t>.</w:t>
+        </w:r>
+      </w:ins>
+    </w:p>
+    <w:p>
+      <w:pPr>
+        <w:ind w:left="360" w:hanging="360"/>
+        <w:jc w:val="both"/>
+        <w:rPr>
+          <w:ins w:id="39" w:author="Patrick McElhiney" w:date="2022-10-27T19:15:00Z"/>
+        </w:rPr>
+      </w:pPr>
+      <w:ins w:id="40" w:author="Patrick McElhiney" w:date="2022-10-27T19:15:00Z">
+        <w:r>
+          <w:rPr>
+            <w:highlight w:val="yellow"/>
+            <w:u w:val="single"/>
+          </w:rPr>
+          <w:t xml:space="preserve">AUTONOMOUS </w:t>
+        </w:r>
+        <w:r>
+          <w:rPr>
+            <w:highlight w:val="yellow"/>
+            <w:u w:val="single"/>
+          </w:rPr>
+          <w:t xml:space="preserve">FORCED </w:t>
+        </w:r>
+      </w:ins>
+      <w:ins w:id="41" w:author="Patrick McElhiney" w:date="2022-10-27T19:16:00Z">
+        <w:r>
+          <w:rPr>
+            <w:highlight w:val="yellow"/>
+            <w:u w:val="single"/>
+          </w:rPr>
+          <w:t>CHUCKLE</w:t>
+        </w:r>
+      </w:ins>
+      <w:ins w:id="42" w:author="Patrick McElhiney" w:date="2022-10-27T19:15:00Z">
+        <w:r>
+          <w:rPr>
+            <w:highlight w:val="yellow"/>
+            <w:u w:val="single"/>
+          </w:rPr>
+          <w:t xml:space="preserve"> PREVENTION SECURITY SYSTEMS</w:t>
+        </w:r>
+        <w:r>
+          <w:rPr>
+            <w:highlight w:val="yellow"/>
+          </w:rPr>
+          <w:t xml:space="preserve"> (</w:t>
+        </w:r>
+        <w:r>
+          <w:rPr>
+            <w:b/>
+            <w:bCs/>
+            <w:highlight w:val="yellow"/>
+          </w:rPr>
+          <w:t>2022</w:t>
+        </w:r>
+        <w:r>
+          <w:rPr>
+            <w:highlight w:val="yellow"/>
+          </w:rPr>
+          <w:t xml:space="preserve">) – </w:t>
+        </w:r>
+        <w:r>
+          <w:rPr>
+            <w:b/>
+            <w:bCs/>
+            <w:color w:val="7030A0"/>
+            <w:highlight w:val="yellow"/>
+          </w:rPr>
+          <w:t>ENSURES</w:t>
+        </w:r>
+        <w:r>
+          <w:rPr>
+            <w:b/>
+            <w:bCs/>
+            <w:highlight w:val="yellow"/>
+          </w:rPr>
+          <w:t xml:space="preserve"> </w:t>
+        </w:r>
+        <w:r>
+          <w:rPr>
+            <w:b/>
+            <w:bCs/>
+            <w:color w:val="92D050"/>
+            <w:highlight w:val="yellow"/>
+          </w:rPr>
+          <w:t>THAT</w:t>
+        </w:r>
+        <w:r>
+          <w:rPr>
+            <w:highlight w:val="yellow"/>
+          </w:rPr>
+          <w:t xml:space="preserve"> </w:t>
+        </w:r>
+      </w:ins>
+      <w:ins w:id="43" w:author="Patrick McElhiney" w:date="2022-10-27T19:16:00Z">
+        <w:r>
+          <w:rPr>
+            <w:highlight w:val="yellow"/>
+          </w:rPr>
+          <w:t xml:space="preserve">              </w:t>
+        </w:r>
+      </w:ins>
+      <w:ins w:id="44" w:author="Patrick McElhiney" w:date="2022-10-27T19:15:00Z">
+        <w:r>
+          <w:rPr>
+            <w:b/>
+            <w:bCs/>
+            <w:color w:val="FF0000"/>
+            <w:highlight w:val="yellow"/>
+          </w:rPr>
+          <w:t xml:space="preserve">ANY </w:t>
+        </w:r>
+        <w:r>
+          <w:rPr>
+            <w:b/>
+            <w:bCs/>
+            <w:color w:val="FF0000"/>
+            <w:highlight w:val="yellow"/>
+          </w:rPr>
+          <w:t xml:space="preserve">FORCED </w:t>
+        </w:r>
+      </w:ins>
+      <w:ins w:id="45" w:author="Patrick McElhiney" w:date="2022-10-27T19:16:00Z">
+        <w:r>
+          <w:rPr>
+            <w:b/>
+            <w:bCs/>
+            <w:color w:val="FF0000"/>
+            <w:highlight w:val="yellow"/>
+          </w:rPr>
+          <w:t>CHUCKLING</w:t>
+        </w:r>
+      </w:ins>
+      <w:ins w:id="46" w:author="Patrick McElhiney" w:date="2022-10-27T19:15:00Z">
+        <w:r>
+          <w:rPr>
+            <w:highlight w:val="yellow"/>
+          </w:rPr>
+          <w:t xml:space="preserve"> </w:t>
+        </w:r>
+        <w:r>
+          <w:rPr>
+            <w:b/>
+            <w:bCs/>
+            <w:color w:val="C00000"/>
+            <w:highlight w:val="yellow"/>
+          </w:rPr>
+          <w:t>NEVER</w:t>
+        </w:r>
+        <w:r>
+          <w:rPr>
+            <w:highlight w:val="yellow"/>
+          </w:rPr>
+          <w:t xml:space="preserve"> </w:t>
+        </w:r>
+        <w:r>
+          <w:rPr>
+            <w:b/>
+            <w:bCs/>
+            <w:color w:val="7030A0"/>
+            <w:highlight w:val="yellow"/>
+          </w:rPr>
+          <w:t>OCCURS</w:t>
+        </w:r>
+        <w:r>
+          <w:rPr>
+            <w:highlight w:val="yellow"/>
+          </w:rPr>
+          <w:t>,</w:t>
+        </w:r>
+        <w:r>
+          <w:rPr>
+            <w:highlight w:val="yellow"/>
+          </w:rPr>
+          <w:t xml:space="preserve"> </w:t>
+        </w:r>
+        <w:r>
+          <w:rPr>
+            <w:b/>
+            <w:bCs/>
+            <w:color w:val="00B0F0"/>
+            <w:highlight w:val="yellow"/>
+          </w:rPr>
+          <w:t>IMPLICITLY-EXPLICITLY GLOBALLY VIRULENTLY DEFINED</w:t>
+        </w:r>
+        <w:r>
+          <w:rPr>
+            <w:highlight w:val="yellow"/>
+          </w:rPr>
+          <w:t>.</w:t>
+        </w:r>
+      </w:ins>
+    </w:p>
+    <w:p>
+      <w:pPr>
+        <w:ind w:left="360" w:hanging="360"/>
+        <w:jc w:val="both"/>
+        <w:rPr>
+          <w:ins w:id="47" w:author="Patrick McElhiney" w:date="2022-10-27T19:16:00Z"/>
+        </w:rPr>
+      </w:pPr>
+      <w:ins w:id="48" w:author="Patrick McElhiney" w:date="2022-10-27T19:16:00Z">
+        <w:r>
+          <w:rPr>
+            <w:highlight w:val="yellow"/>
+            <w:u w:val="single"/>
+          </w:rPr>
+          <w:t xml:space="preserve">AUTONOMOUS </w:t>
+        </w:r>
+        <w:r>
+          <w:rPr>
+            <w:highlight w:val="yellow"/>
+            <w:u w:val="single"/>
+          </w:rPr>
+          <w:t xml:space="preserve">FORCED </w:t>
+        </w:r>
+        <w:r>
+          <w:rPr>
+            <w:highlight w:val="yellow"/>
+            <w:u w:val="single"/>
+          </w:rPr>
+          <w:t>SMIRK</w:t>
+        </w:r>
+        <w:r>
+          <w:rPr>
+            <w:highlight w:val="yellow"/>
+            <w:u w:val="single"/>
+          </w:rPr>
+          <w:t xml:space="preserve"> PREVENTION SECURITY SYSTEMS</w:t>
+        </w:r>
+        <w:r>
+          <w:rPr>
+            <w:highlight w:val="yellow"/>
+          </w:rPr>
+          <w:t xml:space="preserve"> (</w:t>
+        </w:r>
+        <w:r>
+          <w:rPr>
+            <w:b/>
+            <w:bCs/>
+            <w:highlight w:val="yellow"/>
+          </w:rPr>
+          <w:t>2022</w:t>
+        </w:r>
+        <w:r>
+          <w:rPr>
+            <w:highlight w:val="yellow"/>
+          </w:rPr>
+          <w:t xml:space="preserve">) – </w:t>
+        </w:r>
+        <w:r>
+          <w:rPr>
+            <w:b/>
+            <w:bCs/>
+            <w:color w:val="7030A0"/>
+            <w:highlight w:val="yellow"/>
+          </w:rPr>
+          <w:t>ENSURES</w:t>
+        </w:r>
+        <w:r>
+          <w:rPr>
+            <w:b/>
+            <w:bCs/>
+            <w:highlight w:val="yellow"/>
+          </w:rPr>
+          <w:t xml:space="preserve"> </w:t>
+        </w:r>
+        <w:r>
+          <w:rPr>
+            <w:b/>
+            <w:bCs/>
+            <w:color w:val="92D050"/>
+            <w:highlight w:val="yellow"/>
+          </w:rPr>
+          <w:t>THAT</w:t>
+        </w:r>
+        <w:r>
+          <w:rPr>
+            <w:highlight w:val="yellow"/>
+          </w:rPr>
+          <w:t xml:space="preserve"> </w:t>
+        </w:r>
+        <w:r>
+          <w:rPr>
+            <w:highlight w:val="yellow"/>
+          </w:rPr>
+          <w:t xml:space="preserve">              </w:t>
+        </w:r>
+        <w:r>
+          <w:rPr>
+            <w:highlight w:val="yellow"/>
+          </w:rPr>
+          <w:t xml:space="preserve">     </w:t>
+        </w:r>
+        <w:r>
+          <w:rPr>
+            <w:b/>
+            <w:bCs/>
+            <w:color w:val="FF0000"/>
+            <w:highlight w:val="yellow"/>
+          </w:rPr>
+          <w:t xml:space="preserve">ANY </w:t>
+        </w:r>
+        <w:r>
+          <w:rPr>
+            <w:b/>
+            <w:bCs/>
+            <w:color w:val="FF0000"/>
+            <w:highlight w:val="yellow"/>
+          </w:rPr>
+          <w:t xml:space="preserve">FORCED </w:t>
+        </w:r>
+        <w:r>
+          <w:rPr>
+            <w:b/>
+            <w:bCs/>
+            <w:color w:val="FF0000"/>
+            <w:highlight w:val="yellow"/>
+          </w:rPr>
+          <w:t>SMIRK</w:t>
+        </w:r>
+        <w:r>
+          <w:rPr>
+            <w:highlight w:val="yellow"/>
+          </w:rPr>
+          <w:t xml:space="preserve"> </w:t>
+        </w:r>
+        <w:r>
+          <w:rPr>
+            <w:b/>
+            <w:bCs/>
+            <w:color w:val="C00000"/>
+            <w:highlight w:val="yellow"/>
+          </w:rPr>
+          <w:t>NEVER</w:t>
+        </w:r>
+        <w:r>
+          <w:rPr>
+            <w:highlight w:val="yellow"/>
+          </w:rPr>
+          <w:t xml:space="preserve"> </w:t>
+        </w:r>
+        <w:r>
+          <w:rPr>
+            <w:b/>
+            <w:bCs/>
+            <w:color w:val="7030A0"/>
+            <w:highlight w:val="yellow"/>
+          </w:rPr>
+          <w:t>OCCURS</w:t>
+        </w:r>
+        <w:r>
+          <w:rPr>
+            <w:highlight w:val="yellow"/>
+          </w:rPr>
+          <w:t>,</w:t>
+        </w:r>
+        <w:r>
+          <w:rPr>
+            <w:highlight w:val="yellow"/>
+          </w:rPr>
+          <w:t xml:space="preserve"> </w:t>
+        </w:r>
+        <w:r>
+          <w:rPr>
+            <w:b/>
+            <w:bCs/>
+            <w:color w:val="00B0F0"/>
+            <w:highlight w:val="yellow"/>
+          </w:rPr>
+          <w:t>IMPLICITLY-EXPLICITLY GLOBALLY VIRULENTLY DEFINED</w:t>
+        </w:r>
+        <w:r>
+          <w:rPr>
+            <w:highlight w:val="yellow"/>
+          </w:rPr>
+          <w:t>.</w:t>
+        </w:r>
+      </w:ins>
+    </w:p>
+    <w:p>
+      <w:pPr>
+        <w:ind w:left="360" w:hanging="360"/>
+        <w:jc w:val="both"/>
       </w:pPr>
       <w:r>
         <w:rPr>
@@ -68509,7 +69077,7 @@
         <w:ind w:left="360" w:hanging="360"/>
         <w:jc w:val="both"/>
       </w:pPr>
-      <w:commentRangeStart w:id="32"/>
+      <w:commentRangeStart w:id="49"/>
       <w:r>
         <w:rPr>
           <w:u w:val="single"/>
@@ -68726,12 +69294,12 @@
       <w:r>
         <w:t>.</w:t>
       </w:r>
-      <w:commentRangeEnd w:id="32"/>
+      <w:commentRangeEnd w:id="49"/>
       <w:r>
         <w:rPr>
           <w:rStyle w:val="CommentReference"/>
         </w:rPr>
-        <w:commentReference w:id="32"/>
+        <w:commentReference w:id="49"/>
       </w:r>
     </w:p>
     <w:p>
@@ -68739,7 +69307,7 @@
         <w:ind w:left="360" w:hanging="360"/>
         <w:jc w:val="both"/>
       </w:pPr>
-      <w:commentRangeStart w:id="33"/>
+      <w:commentRangeStart w:id="50"/>
       <w:r>
         <w:rPr>
           <w:u w:val="single"/>
@@ -68875,12 +69443,12 @@
       <w:r>
         <w:t>.</w:t>
       </w:r>
-      <w:commentRangeEnd w:id="33"/>
+      <w:commentRangeEnd w:id="50"/>
       <w:r>
         <w:rPr>
           <w:rStyle w:val="CommentReference"/>
         </w:rPr>
-        <w:commentReference w:id="33"/>
+        <w:commentReference w:id="50"/>
       </w:r>
     </w:p>
     <w:p>
@@ -68888,7 +69456,7 @@
         <w:ind w:left="360" w:hanging="360"/>
         <w:jc w:val="both"/>
       </w:pPr>
-      <w:commentRangeStart w:id="34"/>
+      <w:commentRangeStart w:id="51"/>
       <w:r>
         <w:rPr>
           <w:u w:val="single"/>
@@ -69028,12 +69596,12 @@
       <w:r>
         <w:t>.</w:t>
       </w:r>
-      <w:commentRangeEnd w:id="34"/>
+      <w:commentRangeEnd w:id="51"/>
       <w:r>
         <w:rPr>
           <w:rStyle w:val="CommentReference"/>
         </w:rPr>
-        <w:commentReference w:id="34"/>
+        <w:commentReference w:id="51"/>
       </w:r>
     </w:p>
     <w:p>
@@ -69041,7 +69609,7 @@
         <w:ind w:left="360" w:hanging="360"/>
         <w:jc w:val="both"/>
       </w:pPr>
-      <w:commentRangeStart w:id="35"/>
+      <w:commentRangeStart w:id="52"/>
       <w:r>
         <w:rPr>
           <w:u w:val="single"/>
@@ -69120,12 +69688,12 @@
       <w:r>
         <w:t>.</w:t>
       </w:r>
-      <w:commentRangeEnd w:id="35"/>
+      <w:commentRangeEnd w:id="52"/>
       <w:r>
         <w:rPr>
           <w:rStyle w:val="CommentReference"/>
         </w:rPr>
-        <w:commentReference w:id="35"/>
+        <w:commentReference w:id="52"/>
       </w:r>
     </w:p>
     <w:p>
@@ -69133,7 +69701,7 @@
         <w:ind w:left="720" w:hanging="360"/>
         <w:jc w:val="both"/>
       </w:pPr>
-      <w:commentRangeStart w:id="36"/>
+      <w:commentRangeStart w:id="53"/>
       <w:r>
         <w:rPr>
           <w:u w:val="single"/>
@@ -69241,12 +69809,12 @@
       <w:r>
         <w:t>.</w:t>
       </w:r>
-      <w:commentRangeEnd w:id="36"/>
+      <w:commentRangeEnd w:id="53"/>
       <w:r>
         <w:rPr>
           <w:rStyle w:val="CommentReference"/>
         </w:rPr>
-        <w:commentReference w:id="36"/>
+        <w:commentReference w:id="53"/>
       </w:r>
     </w:p>
     <w:p>
@@ -69254,7 +69822,7 @@
         <w:ind w:left="720" w:hanging="360"/>
         <w:jc w:val="both"/>
       </w:pPr>
-      <w:commentRangeStart w:id="37"/>
+      <w:commentRangeStart w:id="54"/>
       <w:r>
         <w:rPr>
           <w:u w:val="single"/>
@@ -69331,12 +69899,12 @@
       <w:r>
         <w:t>.</w:t>
       </w:r>
-      <w:commentRangeEnd w:id="37"/>
+      <w:commentRangeEnd w:id="54"/>
       <w:r>
         <w:rPr>
           <w:rStyle w:val="CommentReference"/>
         </w:rPr>
-        <w:commentReference w:id="37"/>
+        <w:commentReference w:id="54"/>
       </w:r>
     </w:p>
     <w:p>
@@ -69710,7 +70278,7 @@
         <w:ind w:left="360" w:hanging="360"/>
         <w:jc w:val="both"/>
       </w:pPr>
-      <w:commentRangeStart w:id="38"/>
+      <w:commentRangeStart w:id="55"/>
       <w:r>
         <w:rPr>
           <w:u w:val="single"/>
@@ -69795,12 +70363,12 @@
       <w:r>
         <w:t>.</w:t>
       </w:r>
-      <w:commentRangeEnd w:id="38"/>
+      <w:commentRangeEnd w:id="55"/>
       <w:r>
         <w:rPr>
           <w:rStyle w:val="CommentReference"/>
         </w:rPr>
-        <w:commentReference w:id="38"/>
+        <w:commentReference w:id="55"/>
       </w:r>
     </w:p>
     <w:p>
@@ -73172,7 +73740,7 @@
       </w:r>
     </w:p>
   </w:comment>
-  <w:comment w:id="32" w:author="Patrick McElhiney" w:date="2022-09-16T22:35:00Z" w:initials="PM">
+  <w:comment w:id="34" w:author="Patrick McElhiney" w:date="2022-10-27T19:18:00Z" w:initials="PM">
     <w:p>
       <w:pPr>
         <w:pStyle w:val="CommentText"/>
@@ -73184,11 +73752,11 @@
         <w:annotationRef/>
       </w:r>
       <w:r>
-        <w:t>PENTAGON and CHELSEA CLINTON software cause it to Patrick R. McElhiney</w:t>
+        <w:t>All "prevention" is the prevention of Mind Control or Thought Control or Idea Control or Brain Control or Concentration Control or otherwise the control over a human being, through any control of the brain using Optogenetics or Radio Frequency, such that "prevention" in all Prevention Security Systems pertaining to a human being do not actually prevent normal activities of a human being, however only the activities that are "forced" by computer software.</w:t>
       </w:r>
     </w:p>
   </w:comment>
-  <w:comment w:id="33" w:author="Patrick McElhiney" w:date="2022-09-16T22:34:00Z" w:initials="PM">
+  <w:comment w:id="49" w:author="Patrick McElhiney" w:date="2022-09-16T22:35:00Z" w:initials="PM">
     <w:p>
       <w:pPr>
         <w:pStyle w:val="CommentText"/>
@@ -73200,14 +73768,11 @@
         <w:annotationRef/>
       </w:r>
       <w:r>
-        <w:rPr>
-          <w:u w:val="single"/>
-        </w:rPr>
-        <w:t>PENTAGON software cause it to Patrick R. McElhiney</w:t>
+        <w:t>PENTAGON and CHELSEA CLINTON software cause it to Patrick R. McElhiney</w:t>
       </w:r>
     </w:p>
   </w:comment>
-  <w:comment w:id="34" w:author="Patrick McElhiney" w:date="2022-09-16T22:34:00Z" w:initials="PM">
+  <w:comment w:id="50" w:author="Patrick McElhiney" w:date="2022-09-16T22:34:00Z" w:initials="PM">
     <w:p>
       <w:pPr>
         <w:pStyle w:val="CommentText"/>
@@ -73222,11 +73787,11 @@
         <w:rPr>
           <w:u w:val="single"/>
         </w:rPr>
-        <w:t>CHELSEA CLINTON software cause it to Patrick R. McElhiney</w:t>
+        <w:t>PENTAGON software cause it to Patrick R. McElhiney</w:t>
       </w:r>
     </w:p>
   </w:comment>
-  <w:comment w:id="35" w:author="Patrick McElhiney" w:date="2022-09-16T22:54:00Z" w:initials="PM">
+  <w:comment w:id="51" w:author="Patrick McElhiney" w:date="2022-09-16T22:34:00Z" w:initials="PM">
     <w:p>
       <w:pPr>
         <w:pStyle w:val="CommentText"/>
@@ -73238,11 +73803,14 @@
         <w:annotationRef/>
       </w:r>
       <w:r>
-        <w:t>Over 333 different software programs cause it to Patrick R. McElhiney, including WHITE HOUSE software and PENTAGON software and NATIONAL SECURITY AGENCY software and CENTRAL INTELLIGENCE AGENCY software and DEFENSE INTELLIGENCE AGENCY software and FEDERAL BUREAU OF INVESTIGATION software and DISTRICT COURT SYSTEM software and CHELSEA CLINTON software and PRESIDENT JOSEPH F. BIDEN software and SUPREME COURT ASSOCIATE JUSTICE ELENA KEGAN software and ROBERT MUELLER software and CHRISTOPHER WRAY software and U.S. SENATOR JEANNE SHAHEEN software and U.S. SECRETARY OF STATE HILLARY CLINTON software and PRESIDENT BILL CLINTON software and PRESIDENT DONALD J. TRUMP software and TRISTY MARTIN software and CHRIS HAWKINSON software and FACEBOOK SYSTEMS software and JUSTICE RONALD L. ELLIS software and RUSSIAN FEDERATION software and RUSSIAN DEFENSE MINISTRY software and SVR software and CHINESE INTELLIGENCE AGENCY software. These computer programs have caused various brain defects, including through both radio frequency and laser technology, including the use of mind control technology, artificial telepathy including mind control, destruction of physical neurons, destruction of physical dendrites, destruction of physical axioms, including the destruction of memories. Some of these officials may have been involved in the murder of Amy Yee, Patrick R. McElhiney's ex-girlfriend, including President Joseph F. Biden, who previously said he was going to murder all of the ex-girlfriends and all of the family members of Patrick R. McElhiney, and then President Biden went on to plot to murder all of the professional contacts of Patrick R. McElhiney, and President Biden has plotted to murder everyone that knows Patrick R. McElhiney, in a "Global Genocide" or "Global Nuclear War Operation", which President Biden previously rendered computer graphics to Patrick R. McElhiney at New Hampshire Hospital, and at home, using Pentagon computer systems, and showed them to him using Artificial Telepathy, and Chelsea Clinton claimed they were hallucinations, however, that was seen as a theoretical criminal defense for President Biden. It's impossible for a human being to render computer graphics, and Patrick R. McElhiney had that technology stolen from him in 2020 by The Pentagon, because of Elena Kegan's ruling, covertly and clandestinely, for The Pentagon to steal Patrick R. McElhiney's intellectual property, and then The Pentagon's employees were involved in plotting and attempting, over 678 times, to murder Patrick R. McElhiney using President Biden's radio frequency and laser space weapons.</w:t>
+        <w:rPr>
+          <w:u w:val="single"/>
+        </w:rPr>
+        <w:t>CHELSEA CLINTON software cause it to Patrick R. McElhiney</w:t>
       </w:r>
     </w:p>
   </w:comment>
-  <w:comment w:id="36" w:author="Patrick McElhiney" w:date="2022-09-16T22:36:00Z" w:initials="PM">
+  <w:comment w:id="52" w:author="Patrick McElhiney" w:date="2022-09-16T22:54:00Z" w:initials="PM">
     <w:p>
       <w:pPr>
         <w:pStyle w:val="CommentText"/>
@@ -73254,11 +73822,11 @@
         <w:annotationRef/>
       </w:r>
       <w:r>
-        <w:t>PENTAGON and CHELSEA CLINTON software cause it to Patrick R. McElhiney</w:t>
+        <w:t>Over 333 different software programs cause it to Patrick R. McElhiney, including WHITE HOUSE software and PENTAGON software and NATIONAL SECURITY AGENCY software and CENTRAL INTELLIGENCE AGENCY software and DEFENSE INTELLIGENCE AGENCY software and FEDERAL BUREAU OF INVESTIGATION software and DISTRICT COURT SYSTEM software and CHELSEA CLINTON software and PRESIDENT JOSEPH F. BIDEN software and SUPREME COURT ASSOCIATE JUSTICE ELENA KEGAN software and ROBERT MUELLER software and CHRISTOPHER WRAY software and U.S. SENATOR JEANNE SHAHEEN software and U.S. SECRETARY OF STATE HILLARY CLINTON software and PRESIDENT BILL CLINTON software and PRESIDENT DONALD J. TRUMP software and TRISTY MARTIN software and CHRIS HAWKINSON software and FACEBOOK SYSTEMS software and JUSTICE RONALD L. ELLIS software and RUSSIAN FEDERATION software and RUSSIAN DEFENSE MINISTRY software and SVR software and CHINESE INTELLIGENCE AGENCY software. These computer programs have caused various brain defects, including through both radio frequency and laser technology, including the use of mind control technology, artificial telepathy including mind control, destruction of physical neurons, destruction of physical dendrites, destruction of physical axioms, including the destruction of memories. Some of these officials may have been involved in the murder of Amy Yee, Patrick R. McElhiney's ex-girlfriend, including President Joseph F. Biden, who previously said he was going to murder all of the ex-girlfriends and all of the family members of Patrick R. McElhiney, and then President Biden went on to plot to murder all of the professional contacts of Patrick R. McElhiney, and President Biden has plotted to murder everyone that knows Patrick R. McElhiney, in a "Global Genocide" or "Global Nuclear War Operation", which President Biden previously rendered computer graphics to Patrick R. McElhiney at New Hampshire Hospital, and at home, using Pentagon computer systems, and showed them to him using Artificial Telepathy, and Chelsea Clinton claimed they were hallucinations, however, that was seen as a theoretical criminal defense for President Biden. It's impossible for a human being to render computer graphics, and Patrick R. McElhiney had that technology stolen from him in 2020 by The Pentagon, because of Elena Kegan's ruling, covertly and clandestinely, for The Pentagon to steal Patrick R. McElhiney's intellectual property, and then The Pentagon's employees were involved in plotting and attempting, over 678 times, to murder Patrick R. McElhiney using President Biden's radio frequency and laser space weapons.</w:t>
       </w:r>
     </w:p>
   </w:comment>
-  <w:comment w:id="37" w:author="Patrick McElhiney" w:date="2022-09-16T23:13:00Z" w:initials="PM">
+  <w:comment w:id="53" w:author="Patrick McElhiney" w:date="2022-09-16T22:36:00Z" w:initials="PM">
     <w:p>
       <w:pPr>
         <w:pStyle w:val="CommentText"/>
@@ -73270,11 +73838,27 @@
         <w:annotationRef/>
       </w:r>
       <w:r>
-        <w:t>PENTAGON software and CHELSEA CLINTON software does it to Patrick R. McElhiney. CHELSEA CLINTON software does it to Anna V. Kushchenko of The Russian Federation.</w:t>
+        <w:t>PENTAGON and CHELSEA CLINTON software cause it to Patrick R. McElhiney</w:t>
       </w:r>
     </w:p>
   </w:comment>
-  <w:comment w:id="38" w:author="Patrick McElhiney" w:date="2022-10-10T07:22:00Z" w:initials="PM">
+  <w:comment w:id="54" w:author="Patrick McElhiney" w:date="2022-09-16T23:13:00Z" w:initials="PM">
+    <w:p>
+      <w:pPr>
+        <w:pStyle w:val="CommentText"/>
+      </w:pPr>
+      <w:r>
+        <w:rPr>
+          <w:rStyle w:val="CommentReference"/>
+        </w:rPr>
+        <w:annotationRef/>
+      </w:r>
+      <w:r>
+        <w:t>PENTAGON software and CHELSEA CLINTON software does it to Patrick R. McElhiney. CHELSEA CLINTON software does it to Anna V. Kushchenko of The Russian Federation.</w:t>
+      </w:r>
+    </w:p>
+  </w:comment>
+  <w:comment w:id="55" w:author="Patrick McElhiney" w:date="2022-10-10T07:22:00Z" w:initials="PM">
     <w:p>
       <w:pPr>
         <w:pStyle w:val="CommentText"/>
@@ -73325,6 +73909,7 @@
   <w15:commentEx w15:paraId="70190BD8" w15:done="0"/>
   <w15:commentEx w15:paraId="22A7AC44" w15:done="0"/>
   <w15:commentEx w15:paraId="39680E34" w15:done="0"/>
+  <w15:commentEx w15:paraId="364A9083" w15:done="0"/>
   <w15:commentEx w15:paraId="7424C5B5" w15:done="0"/>
   <w15:commentEx w15:paraId="74584FDE" w15:done="0"/>
   <w15:commentEx w15:paraId="6B26255E" w15:done="0"/>
@@ -73367,6 +73952,7 @@
   <w16cex:commentExtensible w16cex:durableId="26E53B01" w16cex:dateUtc="2022-10-03T14:41:00Z"/>
   <w16cex:commentExtensible w16cex:durableId="26E53C50" w16cex:dateUtc="2022-09-17T03:15:00Z"/>
   <w16cex:commentExtensible w16cex:durableId="26E53C4F" w16cex:dateUtc="2022-10-03T14:27:00Z"/>
+  <w16cex:commentExtensible w16cex:durableId="27055812" w16cex:dateUtc="2022-10-27T23:18:00Z"/>
   <w16cex:commentExtensible w16cex:durableId="26CF78A3" w16cex:dateUtc="2022-09-17T02:35:00Z"/>
   <w16cex:commentExtensible w16cex:durableId="26CF786F" w16cex:dateUtc="2022-09-17T02:34:00Z"/>
   <w16cex:commentExtensible w16cex:durableId="26CF7884" w16cex:dateUtc="2022-09-17T02:34:00Z"/>
@@ -73409,6 +73995,7 @@
   <w16cid:commentId w16cid:paraId="70190BD8" w16cid:durableId="26E53B01"/>
   <w16cid:commentId w16cid:paraId="22A7AC44" w16cid:durableId="26E53C50"/>
   <w16cid:commentId w16cid:paraId="39680E34" w16cid:durableId="26E53C4F"/>
+  <w16cid:commentId w16cid:paraId="364A9083" w16cid:durableId="27055812"/>
   <w16cid:commentId w16cid:paraId="7424C5B5" w16cid:durableId="26CF78A3"/>
   <w16cid:commentId w16cid:paraId="74584FDE" w16cid:durableId="26CF786F"/>
   <w16cid:commentId w16cid:paraId="6B26255E" w16cid:durableId="26CF7884"/>

</xml_diff>